<commit_message>
Updates ETL notebook, SQL file, and writeup.
</commit_message>
<xml_diff>
--- a/ETL_PROJECT_REPORT.docx
+++ b/ETL_PROJECT_REPORT.docx
@@ -81,14 +81,30 @@
           <w:rFonts w:cstheme="minorHAnsi"/>
           <w:sz w:val="22"/>
         </w:rPr>
-        <w:t>In addit</w:t>
-      </w:r>
-      <w:r>
-        <w:rPr>
-          <w:rFonts w:cstheme="minorHAnsi"/>
-          <w:sz w:val="22"/>
-        </w:rPr>
-        <w:t xml:space="preserve">ion </w:t>
+        <w:t xml:space="preserve">In </w:t>
+      </w:r>
+      <w:proofErr w:type="gramStart"/>
+      <w:r>
+        <w:rPr>
+          <w:rFonts w:cstheme="minorHAnsi"/>
+          <w:sz w:val="22"/>
+        </w:rPr>
+        <w:t>addit</w:t>
+      </w:r>
+      <w:r>
+        <w:rPr>
+          <w:rFonts w:cstheme="minorHAnsi"/>
+          <w:sz w:val="22"/>
+        </w:rPr>
+        <w:t>ion</w:t>
+      </w:r>
+      <w:proofErr w:type="gramEnd"/>
+      <w:r>
+        <w:rPr>
+          <w:rFonts w:cstheme="minorHAnsi"/>
+          <w:sz w:val="22"/>
+        </w:rPr>
+        <w:t xml:space="preserve"> </w:t>
       </w:r>
       <w:r>
         <w:rPr>
@@ -147,25 +163,7 @@
             <w:sz w:val="20"/>
             <w:szCs w:val="20"/>
           </w:rPr>
-          <w:t>https://www.kaggle.com/</w:t>
-        </w:r>
-        <w:r>
-          <w:rPr>
-            <w:rStyle w:val="Hyperlink"/>
-            <w:rFonts w:eastAsia="Times New Roman" w:cstheme="minorHAnsi"/>
-            <w:sz w:val="20"/>
-            <w:szCs w:val="20"/>
-          </w:rPr>
-          <w:t>d</w:t>
-        </w:r>
-        <w:r>
-          <w:rPr>
-            <w:rStyle w:val="Hyperlink"/>
-            <w:rFonts w:eastAsia="Times New Roman" w:cstheme="minorHAnsi"/>
-            <w:sz w:val="20"/>
-            <w:szCs w:val="20"/>
-          </w:rPr>
-          <w:t>ataenergy/natural-disaster-data</w:t>
+          <w:t>https://www.kaggle.com/dataenergy/natural-disaster-data</w:t>
         </w:r>
       </w:hyperlink>
     </w:p>
@@ -218,27 +216,7 @@
             <w:sz w:val="20"/>
             <w:szCs w:val="20"/>
           </w:rPr>
-          <w:t>https://ww</w:t>
-        </w:r>
-        <w:bookmarkStart w:id="0" w:name="_GoBack"/>
-        <w:bookmarkEnd w:id="0"/>
-        <w:r>
-          <w:rPr>
-            <w:rStyle w:val="Hyperlink"/>
-            <w:rFonts w:eastAsia="Times New Roman" w:cstheme="minorHAnsi"/>
-            <w:sz w:val="20"/>
-            <w:szCs w:val="20"/>
-          </w:rPr>
-          <w:t>w</w:t>
-        </w:r>
-        <w:r>
-          <w:rPr>
-            <w:rStyle w:val="Hyperlink"/>
-            <w:rFonts w:eastAsia="Times New Roman" w:cstheme="minorHAnsi"/>
-            <w:sz w:val="20"/>
-            <w:szCs w:val="20"/>
-          </w:rPr>
-          <w:t>.kaggle.com/schedutron/global-temperatures</w:t>
+          <w:t>https://www.kaggle.com/schedutron/global-temperatures</w:t>
         </w:r>
       </w:hyperlink>
     </w:p>
@@ -326,23 +304,7 @@
           <w:sz w:val="20"/>
           <w:szCs w:val="20"/>
         </w:rPr>
-        <w:t>“</w:t>
-      </w:r>
-      <w:r>
-        <w:rPr>
-          <w:rFonts w:cstheme="minorHAnsi"/>
-          <w:sz w:val="20"/>
-          <w:szCs w:val="20"/>
-        </w:rPr>
-        <w:t>People killed in natural disasters</w:t>
-      </w:r>
-      <w:r>
-        <w:rPr>
-          <w:rFonts w:cstheme="minorHAnsi"/>
-          <w:sz w:val="20"/>
-          <w:szCs w:val="20"/>
-        </w:rPr>
-        <w:t>”</w:t>
+        <w:t>“People killed in natural disasters”</w:t>
       </w:r>
     </w:p>
     <w:p>
@@ -382,61 +344,7 @@
             <w:sz w:val="20"/>
             <w:szCs w:val="20"/>
           </w:rPr>
-          <w:t>https://data</w:t>
-        </w:r>
-        <w:r>
-          <w:rPr>
-            <w:rStyle w:val="Hyperlink"/>
-            <w:rFonts w:eastAsia="Times New Roman" w:cstheme="minorHAnsi"/>
-            <w:sz w:val="20"/>
-            <w:szCs w:val="20"/>
-          </w:rPr>
-          <w:t>.</w:t>
-        </w:r>
-        <w:r>
-          <w:rPr>
-            <w:rStyle w:val="Hyperlink"/>
-            <w:rFonts w:eastAsia="Times New Roman" w:cstheme="minorHAnsi"/>
-            <w:sz w:val="20"/>
-            <w:szCs w:val="20"/>
-          </w:rPr>
-          <w:t>wor</w:t>
-        </w:r>
-        <w:r>
-          <w:rPr>
-            <w:rStyle w:val="Hyperlink"/>
-            <w:rFonts w:eastAsia="Times New Roman" w:cstheme="minorHAnsi"/>
-            <w:sz w:val="20"/>
-            <w:szCs w:val="20"/>
-          </w:rPr>
-          <w:t>l</w:t>
-        </w:r>
-        <w:r>
-          <w:rPr>
-            <w:rStyle w:val="Hyperlink"/>
-            <w:rFonts w:eastAsia="Times New Roman" w:cstheme="minorHAnsi"/>
-            <w:sz w:val="20"/>
-            <w:szCs w:val="20"/>
-          </w:rPr>
-          <w:t>d/hdx/73fcf87e-c8d7-4310-a3ed-8</w:t>
-        </w:r>
-        <w:r>
-          <w:rPr>
-            <w:rStyle w:val="Hyperlink"/>
-            <w:rFonts w:eastAsia="Times New Roman" w:cstheme="minorHAnsi"/>
-            <w:sz w:val="20"/>
-            <w:szCs w:val="20"/>
-          </w:rPr>
-          <w:t>d</w:t>
-        </w:r>
-        <w:r>
-          <w:rPr>
-            <w:rStyle w:val="Hyperlink"/>
-            <w:rFonts w:eastAsia="Times New Roman" w:cstheme="minorHAnsi"/>
-            <w:sz w:val="20"/>
-            <w:szCs w:val="20"/>
-          </w:rPr>
-          <w:t>201ae12246</w:t>
+          <w:t>https://data.world/hdx/73fcf87e-c8d7-4310-a3ed-8d201ae12246</w:t>
         </w:r>
       </w:hyperlink>
     </w:p>
@@ -509,25 +417,7 @@
             <w:sz w:val="20"/>
             <w:szCs w:val="20"/>
           </w:rPr>
-          <w:t>https://dat</w:t>
-        </w:r>
-        <w:r>
-          <w:rPr>
-            <w:rStyle w:val="Hyperlink"/>
-            <w:rFonts w:eastAsia="Times New Roman" w:cstheme="minorHAnsi"/>
-            <w:sz w:val="20"/>
-            <w:szCs w:val="20"/>
-          </w:rPr>
-          <w:t>a</w:t>
-        </w:r>
-        <w:r>
-          <w:rPr>
-            <w:rStyle w:val="Hyperlink"/>
-            <w:rFonts w:eastAsia="Times New Roman" w:cstheme="minorHAnsi"/>
-            <w:sz w:val="20"/>
-            <w:szCs w:val="20"/>
-          </w:rPr>
-          <w:t>.world/hdx/d2ec211d-faf6-4fb5-a46c-2094dc5830af</w:t>
+          <w:t>https://data.world/hdx/d2ec211d-faf6-4fb5-a46c-2094dc5830af</w:t>
         </w:r>
       </w:hyperlink>
     </w:p>
@@ -578,23 +468,7 @@
           <w:sz w:val="20"/>
           <w:szCs w:val="20"/>
         </w:rPr>
-        <w:t>Datase</w:t>
-      </w:r>
-      <w:r>
-        <w:rPr>
-          <w:rFonts w:cstheme="minorHAnsi"/>
-          <w:sz w:val="20"/>
-          <w:szCs w:val="20"/>
-        </w:rPr>
-        <w:t>t</w:t>
-      </w:r>
-      <w:r>
-        <w:rPr>
-          <w:rFonts w:cstheme="minorHAnsi"/>
-          <w:sz w:val="20"/>
-          <w:szCs w:val="20"/>
-        </w:rPr>
-        <w:t xml:space="preserve"> in Humanitarian Data Exchange</w:t>
+        <w:t>Dataset in Humanitarian Data Exchange</w:t>
       </w:r>
     </w:p>
     <w:p>
@@ -616,25 +490,7 @@
             <w:sz w:val="20"/>
             <w:szCs w:val="20"/>
           </w:rPr>
-          <w:t>https://data.world/hdx/0255cf49-2c13-430d-b73</w:t>
-        </w:r>
-        <w:r>
-          <w:rPr>
-            <w:rStyle w:val="Hyperlink"/>
-            <w:rFonts w:eastAsia="Times New Roman" w:cstheme="minorHAnsi"/>
-            <w:sz w:val="20"/>
-            <w:szCs w:val="20"/>
-          </w:rPr>
-          <w:t>8</w:t>
-        </w:r>
-        <w:r>
-          <w:rPr>
-            <w:rStyle w:val="Hyperlink"/>
-            <w:rFonts w:eastAsia="Times New Roman" w:cstheme="minorHAnsi"/>
-            <w:sz w:val="20"/>
-            <w:szCs w:val="20"/>
-          </w:rPr>
-          <w:t>-aebdc9733bdd</w:t>
+          <w:t>https://data.world/hdx/0255cf49-2c13-430d-b738-aebdc9733bdd</w:t>
         </w:r>
       </w:hyperlink>
     </w:p>
@@ -707,25 +563,7 @@
             <w:sz w:val="20"/>
             <w:szCs w:val="20"/>
           </w:rPr>
-          <w:t>https://data.wor</w:t>
-        </w:r>
-        <w:r>
-          <w:rPr>
-            <w:rStyle w:val="Hyperlink"/>
-            <w:rFonts w:eastAsia="Times New Roman" w:cstheme="minorHAnsi"/>
-            <w:sz w:val="20"/>
-            <w:szCs w:val="20"/>
-          </w:rPr>
-          <w:t>l</w:t>
-        </w:r>
-        <w:r>
-          <w:rPr>
-            <w:rStyle w:val="Hyperlink"/>
-            <w:rFonts w:eastAsia="Times New Roman" w:cstheme="minorHAnsi"/>
-            <w:sz w:val="20"/>
-            <w:szCs w:val="20"/>
-          </w:rPr>
-          <w:t>d/hdx/f83e5a9a-67d0-4861-aff4-09fc38eb78da</w:t>
+          <w:t>https://data.world/hdx/f83e5a9a-67d0-4861-aff4-09fc38eb78da</w:t>
         </w:r>
       </w:hyperlink>
     </w:p>
@@ -804,160 +642,6 @@
           <w:sz w:val="20"/>
           <w:szCs w:val="20"/>
           <w:u w:val="single"/>
-        </w:rPr>
-      </w:pPr>
-      <w:r>
-        <w:rPr>
-          <w:rFonts w:eastAsia="Times New Roman" w:cstheme="minorHAnsi"/>
-          <w:color w:val="0000FF"/>
-          <w:sz w:val="20"/>
-          <w:szCs w:val="20"/>
-          <w:u w:val="single"/>
-        </w:rPr>
-        <w:fldChar w:fldCharType="begin"/>
-      </w:r>
-      <w:r>
-        <w:rPr>
-          <w:rFonts w:eastAsia="Times New Roman" w:cstheme="minorHAnsi"/>
-          <w:color w:val="0000FF"/>
-          <w:sz w:val="20"/>
-          <w:szCs w:val="20"/>
-          <w:u w:val="single"/>
-        </w:rPr>
-        <w:instrText xml:space="preserve"> HYPERLINK "https://data.world/hdx/97e007af-4733-4b60-a472-a733f10dedd5" </w:instrText>
-      </w:r>
-      <w:r>
-        <w:rPr>
-          <w:rFonts w:eastAsia="Times New Roman" w:cstheme="minorHAnsi"/>
-          <w:color w:val="0000FF"/>
-          <w:sz w:val="20"/>
-          <w:szCs w:val="20"/>
-          <w:u w:val="single"/>
-        </w:rPr>
-        <w:fldChar w:fldCharType="separate"/>
-      </w:r>
-      <w:r>
-        <w:rPr>
-          <w:rStyle w:val="Hyperlink"/>
-          <w:rFonts w:eastAsia="Times New Roman" w:cstheme="minorHAnsi"/>
-          <w:sz w:val="20"/>
-          <w:szCs w:val="20"/>
-        </w:rPr>
-        <w:t>https://dat</w:t>
-      </w:r>
-      <w:r>
-        <w:rPr>
-          <w:rStyle w:val="Hyperlink"/>
-          <w:rFonts w:eastAsia="Times New Roman" w:cstheme="minorHAnsi"/>
-          <w:sz w:val="20"/>
-          <w:szCs w:val="20"/>
-        </w:rPr>
-        <w:t>a</w:t>
-      </w:r>
-      <w:r>
-        <w:rPr>
-          <w:rStyle w:val="Hyperlink"/>
-          <w:rFonts w:eastAsia="Times New Roman" w:cstheme="minorHAnsi"/>
-          <w:sz w:val="20"/>
-          <w:szCs w:val="20"/>
-        </w:rPr>
-        <w:t>.world/hdx/97e007af-4733-4b60-a472-a733f10dedd5</w:t>
-      </w:r>
-      <w:r>
-        <w:rPr>
-          <w:rFonts w:eastAsia="Times New Roman" w:cstheme="minorHAnsi"/>
-          <w:color w:val="0000FF"/>
-          <w:sz w:val="20"/>
-          <w:szCs w:val="20"/>
-          <w:u w:val="single"/>
-        </w:rPr>
-        <w:fldChar w:fldCharType="end"/>
-      </w:r>
-    </w:p>
-    <w:p>
-      <w:pPr>
-        <w:pStyle w:val="ListParagraph"/>
-        <w:rPr>
-          <w:rFonts w:eastAsia="Times New Roman" w:cstheme="minorHAnsi"/>
-          <w:color w:val="0000FF"/>
-          <w:sz w:val="20"/>
-          <w:szCs w:val="20"/>
-          <w:u w:val="single"/>
-        </w:rPr>
-      </w:pPr>
-    </w:p>
-    <w:p>
-      <w:pPr>
-        <w:pStyle w:val="ListParagraph"/>
-        <w:numPr>
-          <w:ilvl w:val="0"/>
-          <w:numId w:val="1"/>
-        </w:numPr>
-        <w:rPr>
-          <w:rFonts w:eastAsia="Times New Roman" w:cstheme="minorHAnsi"/>
-          <w:color w:val="000000" w:themeColor="text1"/>
-          <w:sz w:val="20"/>
-          <w:szCs w:val="20"/>
-        </w:rPr>
-      </w:pPr>
-      <w:r>
-        <w:rPr>
-          <w:rFonts w:eastAsia="Times New Roman" w:cstheme="minorHAnsi"/>
-          <w:color w:val="000000" w:themeColor="text1"/>
-          <w:sz w:val="20"/>
-          <w:szCs w:val="20"/>
-        </w:rPr>
-        <w:t xml:space="preserve">“Fossil-Fuel CO2 Emissions” </w:t>
-      </w:r>
-    </w:p>
-    <w:p>
-      <w:pPr>
-        <w:pStyle w:val="ListParagraph"/>
-        <w:rPr>
-          <w:rFonts w:eastAsia="Times New Roman" w:cstheme="minorHAnsi"/>
-          <w:color w:val="000000" w:themeColor="text1"/>
-          <w:sz w:val="20"/>
-          <w:szCs w:val="20"/>
-        </w:rPr>
-      </w:pPr>
-      <w:r>
-        <w:rPr>
-          <w:rFonts w:eastAsia="Times New Roman" w:cstheme="minorHAnsi"/>
-          <w:color w:val="000000" w:themeColor="text1"/>
-          <w:sz w:val="20"/>
-          <w:szCs w:val="20"/>
-        </w:rPr>
-        <w:t xml:space="preserve">Dataset By Adam </w:t>
-      </w:r>
-      <w:proofErr w:type="spellStart"/>
-      <w:r>
-        <w:rPr>
-          <w:rFonts w:eastAsia="Times New Roman" w:cstheme="minorHAnsi"/>
-          <w:color w:val="000000" w:themeColor="text1"/>
-          <w:sz w:val="20"/>
-          <w:szCs w:val="20"/>
-        </w:rPr>
-        <w:t>Helsinger</w:t>
-      </w:r>
-      <w:proofErr w:type="spellEnd"/>
-      <w:r>
-        <w:rPr>
-          <w:rFonts w:eastAsia="Times New Roman" w:cstheme="minorHAnsi"/>
-          <w:color w:val="000000" w:themeColor="text1"/>
-          <w:sz w:val="20"/>
-          <w:szCs w:val="20"/>
-        </w:rPr>
-        <w:t xml:space="preserve">: </w:t>
-      </w:r>
-    </w:p>
-    <w:p>
-      <w:pPr>
-        <w:pStyle w:val="ListParagraph"/>
-        <w:rPr>
-          <w:rFonts w:eastAsia="Times New Roman" w:cstheme="minorHAnsi"/>
-          <w:color w:val="000000" w:themeColor="text1"/>
-          <w:sz w:val="20"/>
-          <w:szCs w:val="20"/>
         </w:rPr>
       </w:pPr>
       <w:hyperlink r:id="rId14" w:history="1">
@@ -968,25 +652,7 @@
             <w:sz w:val="20"/>
             <w:szCs w:val="20"/>
           </w:rPr>
-          <w:t>https://data.worl</w:t>
-        </w:r>
-        <w:r>
-          <w:rPr>
-            <w:rStyle w:val="Hyperlink"/>
-            <w:rFonts w:eastAsia="Times New Roman" w:cstheme="minorHAnsi"/>
-            <w:sz w:val="20"/>
-            <w:szCs w:val="20"/>
-          </w:rPr>
-          <w:t>d</w:t>
-        </w:r>
-        <w:r>
-          <w:rPr>
-            <w:rStyle w:val="Hyperlink"/>
-            <w:rFonts w:eastAsia="Times New Roman" w:cstheme="minorHAnsi"/>
-            <w:sz w:val="20"/>
-            <w:szCs w:val="20"/>
-          </w:rPr>
-          <w:t>/adamhelsinger/fossil-fuel-co-2-emissions</w:t>
+          <w:t>https://data.world/hdx/97e007af-4733-4b60-a472-a733f10dedd5</w:t>
         </w:r>
       </w:hyperlink>
     </w:p>
@@ -995,28 +661,105 @@
         <w:pStyle w:val="ListParagraph"/>
         <w:rPr>
           <w:rFonts w:eastAsia="Times New Roman" w:cstheme="minorHAnsi"/>
-          <w:color w:val="000000" w:themeColor="text1"/>
-          <w:sz w:val="20"/>
-          <w:szCs w:val="20"/>
-        </w:rPr>
-      </w:pPr>
-      <w:r>
-        <w:rPr>
-          <w:rFonts w:eastAsia="Times New Roman" w:cstheme="minorHAnsi"/>
-          <w:color w:val="000000" w:themeColor="text1"/>
-          <w:sz w:val="20"/>
-          <w:szCs w:val="20"/>
-        </w:rPr>
-        <w:t xml:space="preserve">Original Source: </w:t>
-      </w:r>
-    </w:p>
-    <w:p>
-      <w:pPr>
-        <w:pStyle w:val="ListParagraph"/>
-        <w:rPr>
-          <w:rFonts w:eastAsia="Times New Roman" w:cstheme="minorHAnsi"/>
-          <w:color w:val="000000" w:themeColor="text1"/>
-          <w:sz w:val="22"/>
+          <w:color w:val="0000FF"/>
+          <w:sz w:val="20"/>
+          <w:szCs w:val="20"/>
+          <w:u w:val="single"/>
+        </w:rPr>
+      </w:pPr>
+    </w:p>
+    <w:p>
+      <w:pPr>
+        <w:pStyle w:val="ListParagraph"/>
+        <w:numPr>
+          <w:ilvl w:val="0"/>
+          <w:numId w:val="1"/>
+        </w:numPr>
+        <w:rPr>
+          <w:rFonts w:eastAsia="Times New Roman" w:cstheme="minorHAnsi"/>
+          <w:color w:val="000000" w:themeColor="text1"/>
+          <w:sz w:val="20"/>
+          <w:szCs w:val="20"/>
+        </w:rPr>
+      </w:pPr>
+      <w:r>
+        <w:rPr>
+          <w:rFonts w:eastAsia="Times New Roman" w:cstheme="minorHAnsi"/>
+          <w:color w:val="000000" w:themeColor="text1"/>
+          <w:sz w:val="20"/>
+          <w:szCs w:val="20"/>
+        </w:rPr>
+        <w:t xml:space="preserve">“Fossil-Fuel CO2 Emissions” </w:t>
+      </w:r>
+    </w:p>
+    <w:p>
+      <w:pPr>
+        <w:pStyle w:val="ListParagraph"/>
+        <w:rPr>
+          <w:rFonts w:eastAsia="Times New Roman" w:cstheme="minorHAnsi"/>
+          <w:color w:val="000000" w:themeColor="text1"/>
+          <w:sz w:val="20"/>
+          <w:szCs w:val="20"/>
+        </w:rPr>
+      </w:pPr>
+      <w:r>
+        <w:rPr>
+          <w:rFonts w:eastAsia="Times New Roman" w:cstheme="minorHAnsi"/>
+          <w:color w:val="000000" w:themeColor="text1"/>
+          <w:sz w:val="20"/>
+          <w:szCs w:val="20"/>
+        </w:rPr>
+        <w:t xml:space="preserve">Dataset </w:t>
+      </w:r>
+      <w:proofErr w:type="gramStart"/>
+      <w:r>
+        <w:rPr>
+          <w:rFonts w:eastAsia="Times New Roman" w:cstheme="minorHAnsi"/>
+          <w:color w:val="000000" w:themeColor="text1"/>
+          <w:sz w:val="20"/>
+          <w:szCs w:val="20"/>
+        </w:rPr>
+        <w:t>By</w:t>
+      </w:r>
+      <w:proofErr w:type="gramEnd"/>
+      <w:r>
+        <w:rPr>
+          <w:rFonts w:eastAsia="Times New Roman" w:cstheme="minorHAnsi"/>
+          <w:color w:val="000000" w:themeColor="text1"/>
+          <w:sz w:val="20"/>
+          <w:szCs w:val="20"/>
+        </w:rPr>
+        <w:t xml:space="preserve"> Adam </w:t>
+      </w:r>
+      <w:proofErr w:type="spellStart"/>
+      <w:r>
+        <w:rPr>
+          <w:rFonts w:eastAsia="Times New Roman" w:cstheme="minorHAnsi"/>
+          <w:color w:val="000000" w:themeColor="text1"/>
+          <w:sz w:val="20"/>
+          <w:szCs w:val="20"/>
+        </w:rPr>
+        <w:t>Helsinger</w:t>
+      </w:r>
+      <w:proofErr w:type="spellEnd"/>
+      <w:r>
+        <w:rPr>
+          <w:rFonts w:eastAsia="Times New Roman" w:cstheme="minorHAnsi"/>
+          <w:color w:val="000000" w:themeColor="text1"/>
+          <w:sz w:val="20"/>
+          <w:szCs w:val="20"/>
+        </w:rPr>
+        <w:t xml:space="preserve">: </w:t>
+      </w:r>
+    </w:p>
+    <w:p>
+      <w:pPr>
+        <w:pStyle w:val="ListParagraph"/>
+        <w:rPr>
+          <w:rFonts w:eastAsia="Times New Roman" w:cstheme="minorHAnsi"/>
+          <w:color w:val="000000" w:themeColor="text1"/>
+          <w:sz w:val="20"/>
+          <w:szCs w:val="20"/>
         </w:rPr>
       </w:pPr>
       <w:hyperlink r:id="rId15" w:history="1">
@@ -1027,8 +770,40 @@
             <w:sz w:val="20"/>
             <w:szCs w:val="20"/>
           </w:rPr>
-          <w:t>http:/</w:t>
+          <w:t>https://data.world/adamhelsinger/fossil-fuel-co-2-emissions</w:t>
         </w:r>
+      </w:hyperlink>
+    </w:p>
+    <w:p>
+      <w:pPr>
+        <w:pStyle w:val="ListParagraph"/>
+        <w:rPr>
+          <w:rFonts w:eastAsia="Times New Roman" w:cstheme="minorHAnsi"/>
+          <w:color w:val="000000" w:themeColor="text1"/>
+          <w:sz w:val="20"/>
+          <w:szCs w:val="20"/>
+        </w:rPr>
+      </w:pPr>
+      <w:r>
+        <w:rPr>
+          <w:rFonts w:eastAsia="Times New Roman" w:cstheme="minorHAnsi"/>
+          <w:color w:val="000000" w:themeColor="text1"/>
+          <w:sz w:val="20"/>
+          <w:szCs w:val="20"/>
+        </w:rPr>
+        <w:t xml:space="preserve">Original Source: </w:t>
+      </w:r>
+    </w:p>
+    <w:p>
+      <w:pPr>
+        <w:pStyle w:val="ListParagraph"/>
+        <w:rPr>
+          <w:rFonts w:eastAsia="Times New Roman" w:cstheme="minorHAnsi"/>
+          <w:color w:val="000000" w:themeColor="text1"/>
+          <w:sz w:val="22"/>
+        </w:rPr>
+      </w:pPr>
+      <w:hyperlink r:id="rId16" w:history="1">
         <w:r>
           <w:rPr>
             <w:rStyle w:val="Hyperlink"/>
@@ -1036,16 +811,7 @@
             <w:sz w:val="20"/>
             <w:szCs w:val="20"/>
           </w:rPr>
-          <w:t>/</w:t>
-        </w:r>
-        <w:r>
-          <w:rPr>
-            <w:rStyle w:val="Hyperlink"/>
-            <w:rFonts w:eastAsia="Times New Roman" w:cstheme="minorHAnsi"/>
-            <w:sz w:val="20"/>
-            <w:szCs w:val="20"/>
-          </w:rPr>
-          <w:t>cdiac.ornl.gov/ftp/ndp030/global.1751_2013.ems</w:t>
+          <w:t>http://cdiac.ornl.gov/ftp/ndp030/global.1751_2013.ems</w:t>
         </w:r>
       </w:hyperlink>
     </w:p>
@@ -1128,19 +894,110 @@
     <w:p>
       <w:pPr>
         <w:rPr>
-          <w:rFonts w:eastAsia="Times New Roman" w:cstheme="minorHAnsi"/>
-          <w:color w:val="000000" w:themeColor="text1"/>
-          <w:sz w:val="22"/>
-        </w:rPr>
-      </w:pPr>
-      <w:r>
-        <w:rPr>
-          <w:rFonts w:eastAsia="Times New Roman" w:cstheme="minorHAnsi"/>
-          <w:color w:val="000000" w:themeColor="text1"/>
-          <w:sz w:val="22"/>
-          <w:highlight w:val="yellow"/>
-        </w:rPr>
-        <w:t>{insert description of James’ Transformations}</w:t>
+          <w:rFonts w:cstheme="minorHAnsi"/>
+          <w:sz w:val="20"/>
+          <w:szCs w:val="20"/>
+        </w:rPr>
+      </w:pPr>
+      <w:r>
+        <w:rPr>
+          <w:rFonts w:eastAsia="Times New Roman" w:cstheme="minorHAnsi"/>
+          <w:color w:val="000000" w:themeColor="text1"/>
+          <w:sz w:val="22"/>
+        </w:rPr>
+        <w:t xml:space="preserve">The </w:t>
+      </w:r>
+      <w:r>
+        <w:rPr>
+          <w:rFonts w:eastAsia="Times New Roman" w:cstheme="minorHAnsi"/>
+          <w:sz w:val="20"/>
+          <w:szCs w:val="20"/>
+        </w:rPr>
+        <w:t>“</w:t>
+      </w:r>
+      <w:r>
+        <w:rPr>
+          <w:rFonts w:eastAsia="Times New Roman" w:cstheme="minorHAnsi"/>
+          <w:sz w:val="20"/>
+          <w:szCs w:val="20"/>
+        </w:rPr>
+        <w:t>Total economic damage</w:t>
+      </w:r>
+      <w:r>
+        <w:rPr>
+          <w:rFonts w:eastAsia="Times New Roman" w:cstheme="minorHAnsi"/>
+          <w:color w:val="000000" w:themeColor="text1"/>
+          <w:sz w:val="22"/>
+        </w:rPr>
+        <w:t>” and “</w:t>
+      </w:r>
+      <w:r>
+        <w:rPr>
+          <w:rFonts w:cstheme="minorHAnsi"/>
+          <w:sz w:val="20"/>
+          <w:szCs w:val="20"/>
+        </w:rPr>
+        <w:t>Number of reported natural disasters</w:t>
+      </w:r>
+      <w:r>
+        <w:rPr>
+          <w:rFonts w:cstheme="minorHAnsi"/>
+          <w:sz w:val="20"/>
+          <w:szCs w:val="20"/>
+        </w:rPr>
+        <w:t xml:space="preserve">” csv files were close, but needed to have some rows removed (before 1900 and after 2014 – these were the years we had data on across all sources), also they had information arranged </w:t>
+      </w:r>
+      <w:proofErr w:type="spellStart"/>
+      <w:r>
+        <w:rPr>
+          <w:rFonts w:cstheme="minorHAnsi"/>
+          <w:sz w:val="20"/>
+          <w:szCs w:val="20"/>
+        </w:rPr>
+        <w:t>suboptimally</w:t>
+      </w:r>
+      <w:proofErr w:type="spellEnd"/>
+      <w:r>
+        <w:rPr>
+          <w:rFonts w:cstheme="minorHAnsi"/>
+          <w:sz w:val="20"/>
+          <w:szCs w:val="20"/>
+        </w:rPr>
+        <w:t xml:space="preserve"> – each year was split per disaster type.  To stay with the year as the index, these had to be re-arranged to suit.</w:t>
+      </w:r>
+    </w:p>
+    <w:p>
+      <w:pPr>
+        <w:rPr>
+          <w:rFonts w:eastAsia="Times New Roman" w:cstheme="minorHAnsi"/>
+          <w:color w:val="000000" w:themeColor="text1"/>
+          <w:sz w:val="22"/>
+        </w:rPr>
+      </w:pPr>
+      <w:r>
+        <w:rPr>
+          <w:rFonts w:cstheme="minorHAnsi"/>
+          <w:sz w:val="20"/>
+          <w:szCs w:val="20"/>
+        </w:rPr>
+        <w:lastRenderedPageBreak/>
+        <w:t>The “</w:t>
+      </w:r>
+      <w:r>
+        <w:rPr>
+          <w:rFonts w:cstheme="minorHAnsi"/>
+          <w:sz w:val="20"/>
+          <w:szCs w:val="20"/>
+        </w:rPr>
+        <w:t>Global Temperatures</w:t>
+      </w:r>
+      <w:r>
+        <w:rPr>
+          <w:rFonts w:cstheme="minorHAnsi"/>
+          <w:sz w:val="20"/>
+          <w:szCs w:val="20"/>
+        </w:rPr>
+        <w:t>” csv was split by month, so the most reasonable approach seemed to be to average the data by year.  We also removed columns that were not relevant to our project.</w:t>
       </w:r>
     </w:p>
     <w:p>
@@ -1174,7 +1031,23 @@
           <w:color w:val="000000" w:themeColor="text1"/>
           <w:sz w:val="22"/>
         </w:rPr>
-        <w:t xml:space="preserve"> and </w:t>
+        <w:t xml:space="preserve"> and therefor</w:t>
+      </w:r>
+      <w:r>
+        <w:rPr>
+          <w:rFonts w:eastAsia="Times New Roman" w:cstheme="minorHAnsi"/>
+          <w:color w:val="000000" w:themeColor="text1"/>
+          <w:sz w:val="22"/>
+        </w:rPr>
+        <w:t>e</w:t>
+      </w:r>
+      <w:r>
+        <w:rPr>
+          <w:rFonts w:eastAsia="Times New Roman" w:cstheme="minorHAnsi"/>
+          <w:color w:val="000000" w:themeColor="text1"/>
+          <w:sz w:val="22"/>
+        </w:rPr>
+        <w:t xml:space="preserve"> we chose to merge these into one </w:t>
       </w:r>
       <w:proofErr w:type="spellStart"/>
       <w:r>
@@ -1183,7 +1056,7 @@
           <w:color w:val="000000" w:themeColor="text1"/>
           <w:sz w:val="22"/>
         </w:rPr>
-        <w:t>therefor</w:t>
+        <w:t>DataFrame</w:t>
       </w:r>
       <w:proofErr w:type="spellEnd"/>
       <w:r>
@@ -1192,34 +1065,16 @@
           <w:color w:val="000000" w:themeColor="text1"/>
           <w:sz w:val="22"/>
         </w:rPr>
-        <w:t xml:space="preserve"> we chose to merge these into one </w:t>
-      </w:r>
-      <w:proofErr w:type="spellStart"/>
-      <w:r>
-        <w:rPr>
-          <w:rFonts w:eastAsia="Times New Roman" w:cstheme="minorHAnsi"/>
-          <w:color w:val="000000" w:themeColor="text1"/>
-          <w:sz w:val="22"/>
-        </w:rPr>
-        <w:t>DataFrame</w:t>
-      </w:r>
-      <w:proofErr w:type="spellEnd"/>
-      <w:r>
-        <w:rPr>
-          <w:rFonts w:eastAsia="Times New Roman" w:cstheme="minorHAnsi"/>
-          <w:color w:val="000000" w:themeColor="text1"/>
-          <w:sz w:val="22"/>
-        </w:rPr>
-        <w:t xml:space="preserve">.  The Years were originally columns, we had to a list from the </w:t>
-      </w:r>
-      <w:r>
-        <w:rPr>
-          <w:rFonts w:eastAsia="Times New Roman" w:cstheme="minorHAnsi"/>
-          <w:color w:val="000000" w:themeColor="text1"/>
-          <w:sz w:val="22"/>
-        </w:rPr>
-        <w:lastRenderedPageBreak/>
-        <w:t xml:space="preserve">column names (since there were 115 columns). Utilizing the column list, we were able to use the Pandas  </w:t>
+        <w:t xml:space="preserve">.  The Years were originally columns, we had to a list from the column names (since there were 115 columns). Utilizing the column list, we were able to use the </w:t>
+      </w:r>
+      <w:proofErr w:type="gramStart"/>
+      <w:r>
+        <w:rPr>
+          <w:rFonts w:eastAsia="Times New Roman" w:cstheme="minorHAnsi"/>
+          <w:color w:val="000000" w:themeColor="text1"/>
+          <w:sz w:val="22"/>
+        </w:rPr>
+        <w:t xml:space="preserve">Pandas  </w:t>
       </w:r>
       <w:r>
         <w:rPr>
@@ -1235,7 +1090,16 @@
           <w:color w:val="000000" w:themeColor="text1"/>
           <w:sz w:val="22"/>
         </w:rPr>
-        <w:t xml:space="preserve">unctions: Melt, Groupby, </w:t>
+        <w:t>unctions</w:t>
+      </w:r>
+      <w:proofErr w:type="gramEnd"/>
+      <w:r>
+        <w:rPr>
+          <w:rFonts w:eastAsia="Times New Roman" w:cstheme="minorHAnsi"/>
+          <w:color w:val="000000" w:themeColor="text1"/>
+          <w:sz w:val="22"/>
+        </w:rPr>
+        <w:t xml:space="preserve">: Melt, Groupby, </w:t>
       </w:r>
       <w:r>
         <w:rPr>
@@ -1341,23 +1205,42 @@
           <w:color w:val="000000" w:themeColor="text1"/>
           <w:sz w:val="22"/>
         </w:rPr>
-        <w:t xml:space="preserve">The last DataSet from Data.World needed very little transforming, as it was already in the desired format. In order to condense the information we dropped the columns keeping only the Year and Total columns, we then Filtered the “Year” column to keep the years in the range of 1900-2014 to match the other DataSets. </w:t>
-      </w:r>
-    </w:p>
-    <w:p>
-      <w:pPr>
-        <w:pStyle w:val="ListParagraph"/>
-        <w:rPr>
-          <w:rFonts w:eastAsia="Times New Roman" w:cstheme="minorHAnsi"/>
-          <w:color w:val="000000" w:themeColor="text1"/>
-          <w:sz w:val="22"/>
-        </w:rPr>
-      </w:pPr>
-    </w:p>
-    <w:p>
-      <w:pPr>
-        <w:rPr>
-          <w:rFonts w:asciiTheme="majorHAnsi" w:hAnsiTheme="majorHAnsi" w:cstheme="majorHAnsi"/>
+        <w:t xml:space="preserve">The last DataSet from Data.World needed very little transforming, as it was already in the desired format. In order to condense the </w:t>
+      </w:r>
+      <w:proofErr w:type="gramStart"/>
+      <w:r>
+        <w:rPr>
+          <w:rFonts w:eastAsia="Times New Roman" w:cstheme="minorHAnsi"/>
+          <w:color w:val="000000" w:themeColor="text1"/>
+          <w:sz w:val="22"/>
+        </w:rPr>
+        <w:t>information</w:t>
+      </w:r>
+      <w:proofErr w:type="gramEnd"/>
+      <w:r>
+        <w:rPr>
+          <w:rFonts w:eastAsia="Times New Roman" w:cstheme="minorHAnsi"/>
+          <w:color w:val="000000" w:themeColor="text1"/>
+          <w:sz w:val="22"/>
+        </w:rPr>
+        <w:t xml:space="preserve"> we dropped the columns keeping only the Year and Total columns, we then Filtered the “Year” column to keep the years in the range of 1900-2014 to match the other DataSets. </w:t>
+      </w:r>
+    </w:p>
+    <w:p>
+      <w:pPr>
+        <w:pStyle w:val="ListParagraph"/>
+        <w:rPr>
+          <w:rFonts w:eastAsia="Times New Roman" w:cstheme="minorHAnsi"/>
+          <w:color w:val="000000" w:themeColor="text1"/>
+          <w:sz w:val="22"/>
+        </w:rPr>
+      </w:pPr>
+    </w:p>
+    <w:p>
+      <w:pPr>
+        <w:rPr>
+          <w:rFonts w:cstheme="minorHAnsi"/>
+          <w:sz w:val="22"/>
         </w:rPr>
       </w:pPr>
       <w:r>
@@ -1382,33 +1265,50 @@
         </w:rPr>
         <w:t xml:space="preserve"> </w:t>
       </w:r>
-      <w:r>
-        <w:rPr>
-          <w:rFonts w:cstheme="minorHAnsi"/>
-          <w:sz w:val="22"/>
-        </w:rPr>
-        <w:t>the final database, tables/collections, and why this was chosen.</w:t>
-      </w:r>
-    </w:p>
-    <w:p>
-      <w:pPr>
-        <w:rPr>
-          <w:rFonts w:cstheme="minorHAnsi"/>
-          <w:sz w:val="22"/>
-        </w:rPr>
-      </w:pPr>
-    </w:p>
-    <w:p>
-      <w:pPr>
-        <w:rPr>
-          <w:rFonts w:cstheme="minorHAnsi"/>
-          <w:sz w:val="22"/>
-        </w:rPr>
-      </w:pPr>
+    </w:p>
+    <w:p>
+      <w:pPr>
+        <w:rPr>
+          <w:rFonts w:cstheme="minorHAnsi"/>
+          <w:sz w:val="22"/>
+        </w:rPr>
+      </w:pPr>
+    </w:p>
+    <w:p>
+      <w:pPr>
+        <w:rPr>
+          <w:rFonts w:cstheme="minorHAnsi"/>
+          <w:sz w:val="22"/>
+        </w:rPr>
+      </w:pPr>
+      <w:r>
+        <w:rPr>
+          <w:rFonts w:cstheme="minorHAnsi"/>
+          <w:sz w:val="22"/>
+        </w:rPr>
+        <w:t>We chose a relational database because we had an obvious primary key</w:t>
+      </w:r>
+      <w:r>
+        <w:rPr>
+          <w:rFonts w:cstheme="minorHAnsi"/>
+          <w:sz w:val="22"/>
+        </w:rPr>
+        <w:t xml:space="preserve"> to use across tables, a clear way to define the tables, and after cleanup, a consistent data set.  </w:t>
+      </w:r>
+    </w:p>
+    <w:p>
+      <w:pPr>
+        <w:rPr>
+          <w:rFonts w:cstheme="minorHAnsi"/>
+          <w:sz w:val="22"/>
+        </w:rPr>
+      </w:pPr>
+      <w:bookmarkStart w:id="0" w:name="_GoBack"/>
+      <w:bookmarkEnd w:id="0"/>
     </w:p>
     <w:p/>
     <w:sectPr>
-      <w:headerReference w:type="default" r:id="rId16"/>
+      <w:headerReference w:type="default" r:id="rId17"/>
       <w:pgSz w:w="12240" w:h="15840"/>
       <w:pgMar w:top="1440" w:right="1440" w:bottom="1440" w:left="1440" w:header="720" w:footer="720" w:gutter="0"/>
       <w:cols w:space="720"/>
@@ -1598,7 +1498,7 @@
     </w:rPrDefault>
     <w:pPrDefault/>
   </w:docDefaults>
-  <w:latentStyles w:defLockedState="0" w:defUIPriority="99" w:defSemiHidden="0" w:defUnhideWhenUsed="0" w:defQFormat="0" w:count="375">
+  <w:latentStyles w:defLockedState="0" w:defUIPriority="99" w:defSemiHidden="0" w:defUnhideWhenUsed="0" w:defQFormat="0" w:count="376">
     <w:lsdException w:name="Normal" w:uiPriority="0" w:qFormat="1"/>
     <w:lsdException w:name="heading 1" w:uiPriority="9" w:qFormat="1"/>
     <w:lsdException w:name="heading 2" w:semiHidden="1" w:uiPriority="9" w:unhideWhenUsed="1" w:qFormat="1"/>
@@ -1704,7 +1604,6 @@
     <w:lsdException w:name="HTML Sample" w:semiHidden="1" w:unhideWhenUsed="1"/>
     <w:lsdException w:name="HTML Typewriter" w:semiHidden="1" w:unhideWhenUsed="1"/>
     <w:lsdException w:name="HTML Variable" w:semiHidden="1" w:unhideWhenUsed="1"/>
-    <w:lsdException w:name="Normal Table" w:semiHidden="1" w:unhideWhenUsed="1"/>
     <w:lsdException w:name="annotation subject" w:semiHidden="1" w:unhideWhenUsed="1"/>
     <w:lsdException w:name="No List" w:semiHidden="1" w:unhideWhenUsed="1"/>
     <w:lsdException w:name="Outline List 1" w:semiHidden="1" w:unhideWhenUsed="1"/>
@@ -1751,10 +1650,8 @@
     <w:lsdException w:name="Table Subtle 2" w:semiHidden="1" w:unhideWhenUsed="1"/>
     <w:lsdException w:name="Table Web 1" w:semiHidden="1" w:unhideWhenUsed="1"/>
     <w:lsdException w:name="Table Web 2" w:semiHidden="1" w:unhideWhenUsed="1"/>
-    <w:lsdException w:name="Table Web 3" w:semiHidden="1" w:unhideWhenUsed="1"/>
     <w:lsdException w:name="Balloon Text" w:semiHidden="1" w:unhideWhenUsed="1"/>
     <w:lsdException w:name="Table Grid" w:uiPriority="39"/>
-    <w:lsdException w:name="Table Theme" w:semiHidden="1" w:unhideWhenUsed="1"/>
     <w:lsdException w:name="Placeholder Text" w:semiHidden="1"/>
     <w:lsdException w:name="No Spacing" w:uiPriority="1" w:qFormat="1"/>
     <w:lsdException w:name="Light Shading" w:uiPriority="60"/>
@@ -1974,6 +1871,7 @@
     <w:lsdException w:name="Smart Hyperlink" w:semiHidden="1" w:unhideWhenUsed="1"/>
     <w:lsdException w:name="Hashtag" w:semiHidden="1" w:unhideWhenUsed="1"/>
     <w:lsdException w:name="Unresolved Mention" w:semiHidden="1" w:unhideWhenUsed="1"/>
+    <w:lsdException w:name="Smart Link" w:semiHidden="1" w:unhideWhenUsed="1"/>
   </w:latentStyles>
   <w:style w:type="paragraph" w:default="1" w:styleId="Normal">
     <w:name w:val="Normal"/>
@@ -1982,6 +1880,7 @@
   <w:style w:type="character" w:default="1" w:styleId="DefaultParagraphFont">
     <w:name w:val="Default Paragraph Font"/>
     <w:uiPriority w:val="1"/>
+    <w:semiHidden/>
     <w:unhideWhenUsed/>
   </w:style>
   <w:style w:type="table" w:default="1" w:styleId="TableNormal">

</xml_diff>